<commit_message>
se agrega el vehiculo adicional y el doc final
</commit_message>
<xml_diff>
--- a/Concesionaria/TallerConcesionaria.docx
+++ b/Concesionaria/TallerConcesionaria.docx
@@ -47,8 +47,6 @@
       <w:r>
         <w:t>creacionales</w:t>
       </w:r>
-      <w:bookmarkStart w:id="0" w:name="_GoBack"/>
-      <w:bookmarkEnd w:id="0"/>
       <w:r>
         <w:t xml:space="preserve"> en la solución de problema, para optimizar su código.</w:t>
       </w:r>
@@ -97,7 +95,25 @@
           <w:color w:val="000000"/>
           <w:lang w:eastAsia="es-ES"/>
         </w:rPr>
-        <w:t xml:space="preserve"> concesionaria “TuCarro” es una</w:t>
+        <w:t xml:space="preserve"> concesionaria “</w:t>
+      </w:r>
+      <w:proofErr w:type="spellStart"/>
+      <w:r>
+        <w:rPr>
+          <w:rFonts w:ascii="Arial" w:eastAsia="Times New Roman" w:hAnsi="Arial" w:cs="Arial"/>
+          <w:color w:val="000000"/>
+          <w:lang w:eastAsia="es-ES"/>
+        </w:rPr>
+        <w:t>TuCarro</w:t>
+      </w:r>
+      <w:proofErr w:type="spellEnd"/>
+      <w:r>
+        <w:rPr>
+          <w:rFonts w:ascii="Arial" w:eastAsia="Times New Roman" w:hAnsi="Arial" w:cs="Arial"/>
+          <w:color w:val="000000"/>
+          <w:lang w:eastAsia="es-ES"/>
+        </w:rPr>
+        <w:t>” es una</w:t>
       </w:r>
       <w:r>
         <w:rPr>
@@ -215,6 +231,7 @@
         </w:rPr>
         <w:t xml:space="preserve"> </w:t>
       </w:r>
+      <w:proofErr w:type="spellStart"/>
       <w:r>
         <w:rPr>
           <w:rFonts w:ascii="Arial" w:eastAsia="Times New Roman" w:hAnsi="Arial" w:cs="Arial"/>
@@ -223,6 +240,7 @@
         </w:rPr>
         <w:t>Sail</w:t>
       </w:r>
+      <w:proofErr w:type="spellEnd"/>
       <w:r>
         <w:rPr>
           <w:rFonts w:ascii="Arial" w:eastAsia="Times New Roman" w:hAnsi="Arial" w:cs="Arial"/>
@@ -247,6 +265,7 @@
         </w:rPr>
         <w:t xml:space="preserve"> </w:t>
       </w:r>
+      <w:proofErr w:type="spellStart"/>
       <w:r>
         <w:rPr>
           <w:rFonts w:ascii="Arial" w:eastAsia="Times New Roman" w:hAnsi="Arial" w:cs="Arial"/>
@@ -255,6 +274,7 @@
         </w:rPr>
         <w:t>Sparkt</w:t>
       </w:r>
+      <w:proofErr w:type="spellEnd"/>
       <w:r>
         <w:rPr>
           <w:rFonts w:ascii="Arial" w:eastAsia="Times New Roman" w:hAnsi="Arial" w:cs="Arial"/>
@@ -302,8 +322,9 @@
           <w:color w:val="000000"/>
           <w:lang w:eastAsia="es-ES"/>
         </w:rPr>
-        <w:t>Chevrolet Sail</w:t>
-      </w:r>
+        <w:t xml:space="preserve">Chevrolet </w:t>
+      </w:r>
+      <w:proofErr w:type="spellStart"/>
       <w:r>
         <w:rPr>
           <w:rFonts w:ascii="Arial" w:eastAsia="Times New Roman" w:hAnsi="Arial" w:cs="Arial"/>
@@ -312,6 +333,17 @@
           <w:color w:val="000000"/>
           <w:lang w:eastAsia="es-ES"/>
         </w:rPr>
+        <w:t>Sail</w:t>
+      </w:r>
+      <w:proofErr w:type="spellEnd"/>
+      <w:r>
+        <w:rPr>
+          <w:rFonts w:ascii="Arial" w:eastAsia="Times New Roman" w:hAnsi="Arial" w:cs="Arial"/>
+          <w:b/>
+          <w:bCs/>
+          <w:color w:val="000000"/>
+          <w:lang w:eastAsia="es-ES"/>
+        </w:rPr>
         <w:t>:  </w:t>
       </w:r>
     </w:p>
@@ -354,6 +386,7 @@
           <w:lang w:eastAsia="es-ES"/>
         </w:rPr>
       </w:pPr>
+      <w:proofErr w:type="spellStart"/>
       <w:r>
         <w:rPr>
           <w:rFonts w:ascii="Arial" w:eastAsia="Times New Roman" w:hAnsi="Arial" w:cs="Arial"/>
@@ -370,6 +403,7 @@
         </w:rPr>
         <w:t>Sail</w:t>
       </w:r>
+      <w:proofErr w:type="spellEnd"/>
     </w:p>
     <w:p>
       <w:pPr>
@@ -509,8 +543,9 @@
           <w:color w:val="000000"/>
           <w:lang w:eastAsia="es-ES"/>
         </w:rPr>
-        <w:t>Chevrolet Sparkt</w:t>
-      </w:r>
+        <w:t xml:space="preserve">Chevrolet </w:t>
+      </w:r>
+      <w:proofErr w:type="spellStart"/>
       <w:r>
         <w:rPr>
           <w:rFonts w:ascii="Arial" w:eastAsia="Times New Roman" w:hAnsi="Arial" w:cs="Arial"/>
@@ -519,6 +554,17 @@
           <w:color w:val="000000"/>
           <w:lang w:eastAsia="es-ES"/>
         </w:rPr>
+        <w:t>Sparkt</w:t>
+      </w:r>
+      <w:proofErr w:type="spellEnd"/>
+      <w:r>
+        <w:rPr>
+          <w:rFonts w:ascii="Arial" w:eastAsia="Times New Roman" w:hAnsi="Arial" w:cs="Arial"/>
+          <w:b/>
+          <w:bCs/>
+          <w:color w:val="000000"/>
+          <w:lang w:eastAsia="es-ES"/>
+        </w:rPr>
         <w:t>:</w:t>
       </w:r>
     </w:p>
@@ -561,6 +607,7 @@
           <w:lang w:eastAsia="es-ES"/>
         </w:rPr>
       </w:pPr>
+      <w:proofErr w:type="spellStart"/>
       <w:r>
         <w:rPr>
           <w:rFonts w:ascii="Arial" w:eastAsia="Times New Roman" w:hAnsi="Arial" w:cs="Arial"/>
@@ -577,6 +624,7 @@
         </w:rPr>
         <w:t>Sparkt</w:t>
       </w:r>
+      <w:proofErr w:type="spellEnd"/>
     </w:p>
     <w:p>
       <w:pPr>
@@ -786,7 +834,109 @@
         </w:rPr>
       </w:pPr>
       <w:r>
-        <w:t>Indique que patrones podrían servir dentro del desarrollo de este sistema. (explique)</w:t>
+        <w:t>Indique que patrones podrían servir dentro del desarrollo de este sistema.</w:t>
+      </w:r>
+    </w:p>
+    <w:p>
+      <w:pPr>
+        <w:spacing w:line="256" w:lineRule="auto"/>
+        <w:ind w:left="360"/>
+        <w:rPr>
+          <w:sz w:val="24"/>
+          <w:szCs w:val="24"/>
+        </w:rPr>
+      </w:pPr>
+      <w:r>
+        <w:rPr>
+          <w:sz w:val="24"/>
+          <w:szCs w:val="24"/>
+        </w:rPr>
+        <w:t xml:space="preserve">Creacional </w:t>
+      </w:r>
+      <w:proofErr w:type="spellStart"/>
+      <w:r>
+        <w:rPr>
+          <w:sz w:val="24"/>
+          <w:szCs w:val="24"/>
+        </w:rPr>
+        <w:t>Builder</w:t>
+      </w:r>
+      <w:proofErr w:type="spellEnd"/>
+      <w:r>
+        <w:rPr>
+          <w:sz w:val="24"/>
+          <w:szCs w:val="24"/>
+        </w:rPr>
+        <w:t xml:space="preserve">, </w:t>
+      </w:r>
+      <w:proofErr w:type="spellStart"/>
+      <w:r>
+        <w:rPr>
+          <w:sz w:val="24"/>
+          <w:szCs w:val="24"/>
+        </w:rPr>
+        <w:t>Abstract</w:t>
+      </w:r>
+      <w:proofErr w:type="spellEnd"/>
+      <w:r>
+        <w:rPr>
+          <w:sz w:val="24"/>
+          <w:szCs w:val="24"/>
+        </w:rPr>
+        <w:t xml:space="preserve"> </w:t>
+      </w:r>
+      <w:proofErr w:type="spellStart"/>
+      <w:r>
+        <w:rPr>
+          <w:sz w:val="24"/>
+          <w:szCs w:val="24"/>
+        </w:rPr>
+        <w:t>factory</w:t>
+      </w:r>
+      <w:proofErr w:type="spellEnd"/>
+      <w:r>
+        <w:rPr>
+          <w:sz w:val="24"/>
+          <w:szCs w:val="24"/>
+        </w:rPr>
+        <w:t xml:space="preserve">. </w:t>
+      </w:r>
+      <w:r>
+        <w:rPr>
+          <w:sz w:val="24"/>
+          <w:szCs w:val="24"/>
+        </w:rPr>
+        <w:t>Porque</w:t>
+      </w:r>
+      <w:r>
+        <w:rPr>
+          <w:sz w:val="24"/>
+          <w:szCs w:val="24"/>
+        </w:rPr>
+        <w:t xml:space="preserve"> estos patrones de diseño nos permiten crear de</w:t>
+      </w:r>
+      <w:r>
+        <w:rPr>
+          <w:sz w:val="24"/>
+          <w:szCs w:val="24"/>
+        </w:rPr>
+        <w:t xml:space="preserve"> </w:t>
+      </w:r>
+      <w:r>
+        <w:rPr>
+          <w:sz w:val="24"/>
+          <w:szCs w:val="24"/>
+        </w:rPr>
+        <w:t>ma</w:t>
+      </w:r>
+      <w:bookmarkStart w:id="0" w:name="_GoBack"/>
+      <w:bookmarkEnd w:id="0"/>
+      <w:r>
+        <w:rPr>
+          <w:sz w:val="24"/>
+          <w:szCs w:val="24"/>
+        </w:rPr>
+        <w:t>nera sencilla objetos de una misma familia.</w:t>
       </w:r>
     </w:p>
     <w:p>

</xml_diff>